<commit_message>
Atualização do Power Bi corrigindo a Proposta de Crédito e relatório
</commit_message>
<xml_diff>
--- a/LH_EAAD_CAIOMARQUESBITTENCOURTRIBEIRO.docx
+++ b/LH_EAAD_CAIOMARQUESBITTENCOURTRIBEIRO.docx
@@ -28,13 +28,22 @@
         <w:jc w:val="both"/>
       </w:pPr>
       <w:r>
-        <w:t xml:space="preserve">Estamos em uma era tecnológica em que geramos milhões de dados a todo momento. Por conta desse grande volume, muitas vezes se torna desafiador conseguir extrair informações úteis com tantos dados a disposição. Por isso, o ato de lidar adequadamente com esse montante de fatos apenas aumentará </w:t>
+        <w:t>Estamos em uma era tecnológica em que geramos milhões de dados a todo momento. Por conta desse grande volume, muitas vezes se torna desafiador conseguir extrair informações úteis com tantos dados a disposição. Por isso, o ato de lidar adequadamente com esse montante de fatos apenas</w:t>
+      </w:r>
+      <w:r>
+        <w:t xml:space="preserve"> </w:t>
+      </w:r>
+      <w:r>
+        <w:t xml:space="preserve">aumentará </w:t>
       </w:r>
       <w:r>
         <w:t>pelos próximos anos</w:t>
       </w:r>
       <w:r>
         <w:t>.</w:t>
+      </w:r>
+      <w:r>
+        <w:t xml:space="preserve">             </w:t>
       </w:r>
       <w:r>
         <w:br/>
@@ -124,15 +133,7 @@
         <w:t>a</w:t>
       </w:r>
       <w:r>
-        <w:t xml:space="preserve"> </w:t>
-      </w:r>
-      <w:proofErr w:type="spellStart"/>
-      <w:r>
-        <w:t>BanVic</w:t>
-      </w:r>
-      <w:proofErr w:type="spellEnd"/>
-      <w:r>
-        <w:t xml:space="preserve">, </w:t>
+        <w:t xml:space="preserve"> BanVic, </w:t>
       </w:r>
       <w:r>
         <w:t>algumas perguntas são importantes para o entendimento da eficiência do negócio</w:t>
@@ -292,30 +293,16 @@
           <w:szCs w:val="28"/>
         </w:rPr>
         <w:lastRenderedPageBreak/>
-        <w:t>- T</w:t>
-      </w:r>
-      <w:r>
+        <w:t>- Transformação e tratamento de dados</w:t>
+      </w:r>
+    </w:p>
+    <w:p>
+      <w:pPr>
+        <w:jc w:val="both"/>
         <w:rPr>
           <w:sz w:val="28"/>
           <w:szCs w:val="28"/>
         </w:rPr>
-        <w:t>ransformação e tratamento de dado</w:t>
-      </w:r>
-      <w:r>
-        <w:rPr>
-          <w:sz w:val="28"/>
-          <w:szCs w:val="28"/>
-        </w:rPr>
-        <w:t>s</w:t>
-      </w:r>
-    </w:p>
-    <w:p>
-      <w:pPr>
-        <w:jc w:val="both"/>
-        <w:rPr>
-          <w:sz w:val="28"/>
-          <w:szCs w:val="28"/>
-        </w:rPr>
       </w:pPr>
     </w:p>
     <w:p>
@@ -339,15 +326,7 @@
         <w:jc w:val="both"/>
       </w:pPr>
       <w:r>
-        <w:t xml:space="preserve">Para tratar os dados, foi utilizado o </w:t>
-      </w:r>
-      <w:proofErr w:type="spellStart"/>
-      <w:r>
-        <w:t>Jupyter</w:t>
-      </w:r>
-      <w:proofErr w:type="spellEnd"/>
-      <w:r>
-        <w:t xml:space="preserve"> Notebook junto com o Python/Pandas por conta da facilidade do uso dessas ferramentas</w:t>
+        <w:t>Para tratar os dados, foi utilizado o Jupyter Notebook junto com o Python/Pandas por conta da facilidade do uso dessas ferramentas</w:t>
       </w:r>
       <w:r>
         <w:t>, tanto pela versatilidade quanto pela recorrência delas no processo de tratamento</w:t>
@@ -364,13 +343,8 @@
         <w:jc w:val="both"/>
       </w:pPr>
       <w:r>
-        <w:t>Mas, essa etapa pode ser feita também por SQL ao trabalhar com banco de dados ou Excel/</w:t>
-      </w:r>
-      <w:proofErr w:type="spellStart"/>
-      <w:r>
-        <w:t>Sheets</w:t>
-      </w:r>
-      <w:proofErr w:type="spellEnd"/>
+        <w:t>Mas, essa etapa pode ser feita também por SQL ao trabalhar com banco de dados ou Excel/Sheets</w:t>
+      </w:r>
       <w:r>
         <w:t xml:space="preserve"> caso seja melhor. Também é possível trabalhar com um pipeline de dados e data Warehouse no sistema em nuvem Azure ou AWS caso tenha interesse em segurança extra.</w:t>
       </w:r>
@@ -402,10 +376,7 @@
         <w:jc w:val="both"/>
       </w:pPr>
       <w:r>
-        <w:t xml:space="preserve">Separação do </w:t>
-      </w:r>
-      <w:r>
-        <w:t>UF dos clientes e colaboradores</w:t>
+        <w:t>Separação do UF dos clientes e colaboradores</w:t>
       </w:r>
       <w:r>
         <w:t xml:space="preserve"> do endereço</w:t>
@@ -542,7 +513,13 @@
         <w:jc w:val="both"/>
       </w:pPr>
       <w:r>
-        <w:t xml:space="preserve">Após o tratamento adequado, entra a fase de dispor esses dados de uma forma clara </w:t>
+        <w:t>Após o tratamento adequado, entra a fase de dispor esses dados</w:t>
+      </w:r>
+      <w:r>
+        <w:t xml:space="preserve"> em Dashboards</w:t>
+      </w:r>
+      <w:r>
+        <w:t xml:space="preserve"> de uma forma clara </w:t>
       </w:r>
       <w:r>
         <w:t>e objetiva, sempre respeitando os interesses levantados já na primeira etapa das perguntas.</w:t>
@@ -552,9 +529,32 @@
       <w:pPr>
         <w:jc w:val="both"/>
       </w:pPr>
-    </w:p>
-    <w:p>
-      <w:pPr>
+      <w:r>
+        <w:t>Para isso, foi confeccionado um dashboard com 4 abas distintas, sendo elas acessadas</w:t>
+      </w:r>
+      <w:r>
+        <w:t xml:space="preserve"> pelos botões dispostos no canto superior central. Cada uma dessas abas dispõe sobre um determinado interesse em específico.</w:t>
+      </w:r>
+    </w:p>
+    <w:p>
+      <w:pPr>
+        <w:jc w:val="both"/>
+      </w:pPr>
+      <w:r>
+        <w:t>A primeira aba está relacionada a indicativos das agências. Aqui é disposto o número de contas ativas, número de colaboradores, soma total do saldo final das contas em formato de KPI. Há também um gráfico sobre contagem de contas por agências e um mapa demonstrando a quantidade de colaboradores espalhados pelo Brasil.</w:t>
+      </w:r>
+    </w:p>
+    <w:p>
+      <w:pPr>
+        <w:jc w:val="both"/>
+      </w:pPr>
+      <w:r>
+        <w:t>Para filtro, foi disponibilizado no canto superior direito a opção de selecionar por conta Ativa ou Inativa. E também é possível fazer o filtro selecionando uma das colunas de Contagem de Contas por Agência ou o círculo na UF dos colaboradores.</w:t>
+      </w:r>
+    </w:p>
+    <w:p>
+      <w:pPr>
+        <w:ind w:left="5664" w:firstLine="708"/>
         <w:rPr>
           <w:color w:val="FF0000"/>
         </w:rPr>
@@ -566,9 +566,17 @@
         </w:rPr>
         <w:lastRenderedPageBreak/>
         <w:drawing>
-          <wp:inline distT="0" distB="0" distL="0" distR="0" wp14:anchorId="364549CD" wp14:editId="07D395C7">
-            <wp:extent cx="5394960" cy="3009900"/>
+          <wp:anchor distT="0" distB="0" distL="114300" distR="114300" simplePos="0" relativeHeight="251659264" behindDoc="0" locked="0" layoutInCell="1" allowOverlap="1" wp14:anchorId="364549CD" wp14:editId="1AF821E2">
+            <wp:simplePos x="0" y="0"/>
+            <wp:positionH relativeFrom="margin">
+              <wp:align>right</wp:align>
+            </wp:positionH>
+            <wp:positionV relativeFrom="paragraph">
+              <wp:posOffset>140</wp:posOffset>
+            </wp:positionV>
+            <wp:extent cx="5394325" cy="3009900"/>
             <wp:effectExtent l="0" t="0" r="0" b="0"/>
+            <wp:wrapTopAndBottom/>
             <wp:docPr id="1721817111" name="Imagem 5"/>
             <wp:cNvGraphicFramePr>
               <a:graphicFrameLocks xmlns:a="http://schemas.openxmlformats.org/drawingml/2006/main" noChangeAspect="1"/>
@@ -598,7 +606,7 @@
                   <pic:spPr bwMode="auto">
                     <a:xfrm>
                       <a:off x="0" y="0"/>
-                      <a:ext cx="5394960" cy="3009900"/>
+                      <a:ext cx="5394325" cy="3009900"/>
                     </a:xfrm>
                     <a:prstGeom prst="rect">
                       <a:avLst/>
@@ -611,19 +619,106 @@
                 </pic:pic>
               </a:graphicData>
             </a:graphic>
-          </wp:inline>
+            <wp14:sizeRelH relativeFrom="margin">
+              <wp14:pctWidth>0</wp14:pctWidth>
+            </wp14:sizeRelH>
+            <wp14:sizeRelV relativeFrom="margin">
+              <wp14:pctHeight>0</wp14:pctHeight>
+            </wp14:sizeRelV>
+          </wp:anchor>
         </w:drawing>
       </w:r>
+      <w:r>
+        <w:rPr>
+          <w:sz w:val="16"/>
+          <w:szCs w:val="16"/>
+        </w:rPr>
+        <w:t>Fonte: Dashboard BanVic</w:t>
+      </w:r>
+      <w:r>
+        <w:rPr>
+          <w:color w:val="FF0000"/>
+          <w:sz w:val="16"/>
+          <w:szCs w:val="16"/>
+        </w:rPr>
+        <w:tab/>
+      </w:r>
+    </w:p>
+    <w:p>
+      <w:pPr>
+        <w:rPr>
+          <w:color w:val="FF0000"/>
+          <w:sz w:val="16"/>
+          <w:szCs w:val="16"/>
+        </w:rPr>
+      </w:pPr>
+    </w:p>
+    <w:p>
+      <w:r>
+        <w:t>A</w:t>
+      </w:r>
+      <w:r>
+        <w:t xml:space="preserve"> segunda aba está relacionada aos clientes da BanVic.</w:t>
+      </w:r>
+      <w:r>
+        <w:t xml:space="preserve"> Nesse, também temos como indicadores presentes o número total de clientes, a soma total de contas e o mapa com a quantidade de clientes pelo Brasil.  A</w:t>
+      </w:r>
+      <w:r>
+        <w:t xml:space="preserve">s maiores </w:t>
+      </w:r>
+      <w:r>
+        <w:t>diferença</w:t>
+      </w:r>
+      <w:r>
+        <w:t>s aqui</w:t>
+      </w:r>
+      <w:r>
+        <w:t xml:space="preserve"> </w:t>
+      </w:r>
+      <w:r>
+        <w:t>se devem</w:t>
+      </w:r>
+      <w:r>
+        <w:t xml:space="preserve"> a existência da </w:t>
+      </w:r>
+      <w:r>
+        <w:t>taxa de clientes ativos</w:t>
+      </w:r>
+      <w:r>
+        <w:t xml:space="preserve"> e </w:t>
+      </w:r>
+      <w:r>
+        <w:t>o gráfico de faixa etária dos clientes</w:t>
+      </w:r>
+      <w:r>
+        <w:t>.</w:t>
+      </w:r>
+    </w:p>
+    <w:p>
+      <w:pPr>
+        <w:rPr>
+          <w:sz w:val="16"/>
+          <w:szCs w:val="16"/>
+        </w:rPr>
+      </w:pPr>
       <w:r>
         <w:rPr>
           <w:noProof/>
           <w:color w:val="FF0000"/>
         </w:rPr>
         <w:drawing>
-          <wp:inline distT="0" distB="0" distL="0" distR="0" wp14:anchorId="2DB4B0B5" wp14:editId="2B73781C">
-            <wp:extent cx="5394960" cy="3002280"/>
-            <wp:effectExtent l="0" t="0" r="0" b="7620"/>
-            <wp:docPr id="1217951573" name="Imagem 6"/>
+          <wp:anchor distT="0" distB="0" distL="114300" distR="114300" simplePos="0" relativeHeight="251658240" behindDoc="0" locked="0" layoutInCell="1" allowOverlap="1" wp14:anchorId="3E6295D7" wp14:editId="3F78DE62">
+            <wp:simplePos x="0" y="0"/>
+            <wp:positionH relativeFrom="margin">
+              <wp:align>right</wp:align>
+            </wp:positionH>
+            <wp:positionV relativeFrom="paragraph">
+              <wp:posOffset>244475</wp:posOffset>
+            </wp:positionV>
+            <wp:extent cx="5387340" cy="2995930"/>
+            <wp:effectExtent l="0" t="0" r="3810" b="0"/>
+            <wp:wrapTopAndBottom/>
+            <wp:docPr id="1217951573" name="Imagem 6" descr="Interface gráfica do usuário, Aplicativo&#10;&#10;Descrição gerada automaticamente"/>
             <wp:cNvGraphicFramePr>
               <a:graphicFrameLocks xmlns:a="http://schemas.openxmlformats.org/drawingml/2006/main" noChangeAspect="1"/>
             </wp:cNvGraphicFramePr>
@@ -631,7 +726,7 @@
               <a:graphicData uri="http://schemas.openxmlformats.org/drawingml/2006/picture">
                 <pic:pic xmlns:pic="http://schemas.openxmlformats.org/drawingml/2006/picture">
                   <pic:nvPicPr>
-                    <pic:cNvPr id="0" name="Picture 6"/>
+                    <pic:cNvPr id="1217951573" name="Imagem 6" descr="Interface gráfica do usuário, Aplicativo&#10;&#10;Descrição gerada automaticamente"/>
                     <pic:cNvPicPr>
                       <a:picLocks noChangeAspect="1" noChangeArrowheads="1"/>
                     </pic:cNvPicPr>
@@ -652,7 +747,7 @@
                   <pic:spPr bwMode="auto">
                     <a:xfrm>
                       <a:off x="0" y="0"/>
-                      <a:ext cx="5394960" cy="3002280"/>
+                      <a:ext cx="5387340" cy="2995930"/>
                     </a:xfrm>
                     <a:prstGeom prst="rect">
                       <a:avLst/>
@@ -665,20 +760,54 @@
                 </pic:pic>
               </a:graphicData>
             </a:graphic>
-          </wp:inline>
+            <wp14:sizeRelH relativeFrom="margin">
+              <wp14:pctWidth>0</wp14:pctWidth>
+            </wp14:sizeRelH>
+            <wp14:sizeRelV relativeFrom="margin">
+              <wp14:pctHeight>0</wp14:pctHeight>
+            </wp14:sizeRelV>
+          </wp:anchor>
         </w:drawing>
       </w:r>
+    </w:p>
+    <w:p>
+      <w:pPr>
+        <w:ind w:left="5664" w:firstLine="708"/>
+      </w:pPr>
+      <w:r>
+        <w:rPr>
+          <w:sz w:val="16"/>
+          <w:szCs w:val="16"/>
+        </w:rPr>
+        <w:t>Fonte: Dashboard BanVic</w:t>
+      </w:r>
+    </w:p>
+    <w:p/>
+    <w:p/>
+    <w:p/>
+    <w:p/>
+    <w:p/>
+    <w:p>
+      <w:pPr>
+        <w:jc w:val="both"/>
+      </w:pPr>
       <w:r>
         <w:rPr>
           <w:noProof/>
-          <w:color w:val="FF0000"/>
-        </w:rPr>
-        <w:lastRenderedPageBreak/>
+        </w:rPr>
         <w:drawing>
-          <wp:inline distT="0" distB="0" distL="0" distR="0" wp14:anchorId="29FF6508" wp14:editId="7F0CDC7C">
-            <wp:extent cx="5394960" cy="3009900"/>
+          <wp:anchor distT="0" distB="0" distL="114300" distR="114300" simplePos="0" relativeHeight="251660288" behindDoc="0" locked="0" layoutInCell="1" allowOverlap="1" wp14:anchorId="3D8DB597" wp14:editId="38F036F0">
+            <wp:simplePos x="0" y="0"/>
+            <wp:positionH relativeFrom="margin">
+              <wp:align>right</wp:align>
+            </wp:positionH>
+            <wp:positionV relativeFrom="paragraph">
+              <wp:posOffset>1036955</wp:posOffset>
+            </wp:positionV>
+            <wp:extent cx="5396230" cy="2994660"/>
             <wp:effectExtent l="0" t="0" r="0" b="0"/>
-            <wp:docPr id="1563769673" name="Imagem 7"/>
+            <wp:wrapTopAndBottom/>
+            <wp:docPr id="802243636" name="Imagem 1"/>
             <wp:cNvGraphicFramePr>
               <a:graphicFrameLocks xmlns:a="http://schemas.openxmlformats.org/drawingml/2006/main" noChangeAspect="1"/>
             </wp:cNvGraphicFramePr>
@@ -686,7 +815,7 @@
               <a:graphicData uri="http://schemas.openxmlformats.org/drawingml/2006/picture">
                 <pic:pic xmlns:pic="http://schemas.openxmlformats.org/drawingml/2006/picture">
                   <pic:nvPicPr>
-                    <pic:cNvPr id="0" name="Picture 7"/>
+                    <pic:cNvPr id="0" name="Picture 1"/>
                     <pic:cNvPicPr>
                       <a:picLocks noChangeAspect="1" noChangeArrowheads="1"/>
                     </pic:cNvPicPr>
@@ -707,7 +836,7 @@
                   <pic:spPr bwMode="auto">
                     <a:xfrm>
                       <a:off x="0" y="0"/>
-                      <a:ext cx="5394960" cy="3009900"/>
+                      <a:ext cx="5396230" cy="2994660"/>
                     </a:xfrm>
                     <a:prstGeom prst="rect">
                       <a:avLst/>
@@ -720,18 +849,60 @@
                 </pic:pic>
               </a:graphicData>
             </a:graphic>
-          </wp:inline>
+            <wp14:sizeRelH relativeFrom="margin">
+              <wp14:pctWidth>0</wp14:pctWidth>
+            </wp14:sizeRelH>
+            <wp14:sizeRelV relativeFrom="margin">
+              <wp14:pctHeight>0</wp14:pctHeight>
+            </wp14:sizeRelV>
+          </wp:anchor>
         </w:drawing>
       </w:r>
+      <w:r>
+        <w:t>A terceira aba é referente às propostas de crédito.</w:t>
+      </w:r>
+      <w:r>
+        <w:t xml:space="preserve"> Aqui os indicadores analisados são o número de propostas, taxa de aprovação das propostas, média das propostas, média da entrada, número de parcelas média e média do financiamento. Para filtro, temos o status da proposta e a data inicial, assim como a agência que recebeu a proposta. </w:t>
+      </w:r>
+    </w:p>
+    <w:p>
+      <w:pPr>
+        <w:jc w:val="center"/>
+        <w:rPr>
+          <w:color w:val="FF0000"/>
+        </w:rPr>
+      </w:pPr>
+    </w:p>
+    <w:p/>
+    <w:p>
+      <w:r>
+        <w:t xml:space="preserve">A quarta aba e última é referente as transações </w:t>
+      </w:r>
+      <w:r>
+        <w:t xml:space="preserve">presentes na BanVic. Aqui temos o número de contas, total de valores das transações e quantidade de transações feitas. </w:t>
+      </w:r>
+      <w:r>
+        <w:t>Os gráficos são referentes, da esquerda para a direita, sobre o valor total de transações por período e a contagem de transações por tipo. Pode ser filtrado pelo estado do cliente e data inclusive.</w:t>
+      </w:r>
+    </w:p>
+    <w:p>
       <w:r>
         <w:rPr>
           <w:noProof/>
           <w:color w:val="FF0000"/>
         </w:rPr>
         <w:drawing>
-          <wp:inline distT="0" distB="0" distL="0" distR="0" wp14:anchorId="2AD5B384" wp14:editId="6FE6A9CC">
-            <wp:extent cx="5394960" cy="3002280"/>
-            <wp:effectExtent l="0" t="0" r="0" b="7620"/>
+          <wp:anchor distT="0" distB="0" distL="114300" distR="114300" simplePos="0" relativeHeight="251661312" behindDoc="0" locked="0" layoutInCell="1" allowOverlap="1" wp14:anchorId="2AD5B384" wp14:editId="68F728FD">
+            <wp:simplePos x="0" y="0"/>
+            <wp:positionH relativeFrom="margin">
+              <wp:align>right</wp:align>
+            </wp:positionH>
+            <wp:positionV relativeFrom="paragraph">
+              <wp:posOffset>263525</wp:posOffset>
+            </wp:positionV>
+            <wp:extent cx="5380990" cy="2994660"/>
+            <wp:effectExtent l="0" t="0" r="0" b="0"/>
+            <wp:wrapTopAndBottom/>
             <wp:docPr id="1009255577" name="Imagem 8"/>
             <wp:cNvGraphicFramePr>
               <a:graphicFrameLocks xmlns:a="http://schemas.openxmlformats.org/drawingml/2006/main" noChangeAspect="1"/>
@@ -761,7 +932,7 @@
                   <pic:spPr bwMode="auto">
                     <a:xfrm>
                       <a:off x="0" y="0"/>
-                      <a:ext cx="5394960" cy="3002280"/>
+                      <a:ext cx="5380990" cy="2994660"/>
                     </a:xfrm>
                     <a:prstGeom prst="rect">
                       <a:avLst/>
@@ -774,15 +945,26 @@
                 </pic:pic>
               </a:graphicData>
             </a:graphic>
-          </wp:inline>
+            <wp14:sizeRelH relativeFrom="margin">
+              <wp14:pctWidth>0</wp14:pctWidth>
+            </wp14:sizeRelH>
+            <wp14:sizeRelV relativeFrom="margin">
+              <wp14:pctHeight>0</wp14:pctHeight>
+            </wp14:sizeRelV>
+          </wp:anchor>
         </w:drawing>
       </w:r>
     </w:p>
-    <w:p>
-      <w:r>
-        <w:t>D.</w:t>
-      </w:r>
-    </w:p>
+    <w:p/>
+    <w:p/>
+    <w:p/>
+    <w:p/>
+    <w:p/>
+    <w:p/>
+    <w:p/>
+    <w:p/>
+    <w:p/>
+    <w:p/>
     <w:p>
       <w:r>
         <w:t xml:space="preserve">Algumas análises </w:t>

</xml_diff>

<commit_message>
Correção e atualização do relatório e do dashboard
</commit_message>
<xml_diff>
--- a/LH_EAAD_CAIOMARQUESBITTENCOURTRIBEIRO.docx
+++ b/LH_EAAD_CAIOMARQUESBITTENCOURTRIBEIRO.docx
@@ -133,7 +133,15 @@
         <w:t>a</w:t>
       </w:r>
       <w:r>
-        <w:t xml:space="preserve"> BanVic, </w:t>
+        <w:t xml:space="preserve"> </w:t>
+      </w:r>
+      <w:proofErr w:type="spellStart"/>
+      <w:r>
+        <w:t>BanVic</w:t>
+      </w:r>
+      <w:proofErr w:type="spellEnd"/>
+      <w:r>
+        <w:t xml:space="preserve">, </w:t>
       </w:r>
       <w:r>
         <w:t>algumas perguntas são importantes para o entendimento da eficiência do negócio</w:t>
@@ -326,7 +334,15 @@
         <w:jc w:val="both"/>
       </w:pPr>
       <w:r>
-        <w:t>Para tratar os dados, foi utilizado o Jupyter Notebook junto com o Python/Pandas por conta da facilidade do uso dessas ferramentas</w:t>
+        <w:t xml:space="preserve">Para tratar os dados, foi utilizado o </w:t>
+      </w:r>
+      <w:proofErr w:type="spellStart"/>
+      <w:r>
+        <w:t>Jupyter</w:t>
+      </w:r>
+      <w:proofErr w:type="spellEnd"/>
+      <w:r>
+        <w:t xml:space="preserve"> Notebook junto com o Python/Pandas por conta da facilidade do uso dessas ferramentas</w:t>
       </w:r>
       <w:r>
         <w:t>, tanto pela versatilidade quanto pela recorrência delas no processo de tratamento</w:t>
@@ -343,8 +359,13 @@
         <w:jc w:val="both"/>
       </w:pPr>
       <w:r>
-        <w:t>Mas, essa etapa pode ser feita também por SQL ao trabalhar com banco de dados ou Excel/Sheets</w:t>
-      </w:r>
+        <w:t>Mas, essa etapa pode ser feita também por SQL ao trabalhar com banco de dados ou Excel/</w:t>
+      </w:r>
+      <w:proofErr w:type="spellStart"/>
+      <w:r>
+        <w:t>Sheets</w:t>
+      </w:r>
+      <w:proofErr w:type="spellEnd"/>
       <w:r>
         <w:t xml:space="preserve"> caso seja melhor. Também é possível trabalhar com um pipeline de dados e data Warehouse no sistema em nuvem Azure ou AWS caso tenha interesse em segurança extra.</w:t>
       </w:r>
@@ -549,7 +570,15 @@
         <w:jc w:val="both"/>
       </w:pPr>
       <w:r>
-        <w:t>Para filtro, foi disponibilizado no canto superior direito a opção de selecionar por conta Ativa ou Inativa. E também é possível fazer o filtro selecionando uma das colunas de Contagem de Contas por Agência ou o círculo na UF dos colaboradores.</w:t>
+        <w:t xml:space="preserve">Para filtro, foi disponibilizado no canto superior direito a opção de selecionar por conta Ativa ou Inativa. </w:t>
+      </w:r>
+      <w:proofErr w:type="gramStart"/>
+      <w:r>
+        <w:t>E também</w:t>
+      </w:r>
+      <w:proofErr w:type="gramEnd"/>
+      <w:r>
+        <w:t xml:space="preserve"> é possível fazer o filtro selecionando uma das colunas de Contagem de Contas por Agência ou o círculo na UF dos colaboradores.</w:t>
       </w:r>
     </w:p>
     <w:p>
@@ -633,8 +662,17 @@
           <w:sz w:val="16"/>
           <w:szCs w:val="16"/>
         </w:rPr>
-        <w:t>Fonte: Dashboard BanVic</w:t>
-      </w:r>
+        <w:t xml:space="preserve">Fonte: Dashboard </w:t>
+      </w:r>
+      <w:proofErr w:type="spellStart"/>
+      <w:r>
+        <w:rPr>
+          <w:sz w:val="16"/>
+          <w:szCs w:val="16"/>
+        </w:rPr>
+        <w:t>BanVic</w:t>
+      </w:r>
+      <w:proofErr w:type="spellEnd"/>
       <w:r>
         <w:rPr>
           <w:color w:val="FF0000"/>
@@ -658,7 +696,15 @@
         <w:t>A</w:t>
       </w:r>
       <w:r>
-        <w:t xml:space="preserve"> segunda aba está relacionada aos clientes da BanVic.</w:t>
+        <w:t xml:space="preserve"> segunda aba está relacionada aos clientes da </w:t>
+      </w:r>
+      <w:proofErr w:type="spellStart"/>
+      <w:r>
+        <w:t>BanVic</w:t>
+      </w:r>
+      <w:proofErr w:type="spellEnd"/>
+      <w:r>
+        <w:t>.</w:t>
       </w:r>
       <w:r>
         <w:t xml:space="preserve"> Nesse, também temos como indicadores presentes o número total de clientes, a soma total de contas e o mapa com a quantidade de clientes pelo Brasil.  A</w:t>
@@ -679,10 +725,7 @@
         <w:t>se devem</w:t>
       </w:r>
       <w:r>
-        <w:t xml:space="preserve"> a existência da </w:t>
-      </w:r>
-      <w:r>
-        <w:t>taxa de clientes ativos</w:t>
+        <w:t xml:space="preserve"> a existência da taxa de clientes ativos</w:t>
       </w:r>
       <w:r>
         <w:t xml:space="preserve"> e </w:t>
@@ -779,8 +822,17 @@
           <w:sz w:val="16"/>
           <w:szCs w:val="16"/>
         </w:rPr>
-        <w:t>Fonte: Dashboard BanVic</w:t>
-      </w:r>
+        <w:t xml:space="preserve">Fonte: Dashboard </w:t>
+      </w:r>
+      <w:proofErr w:type="spellStart"/>
+      <w:r>
+        <w:rPr>
+          <w:sz w:val="16"/>
+          <w:szCs w:val="16"/>
+        </w:rPr>
+        <w:t>BanVic</w:t>
+      </w:r>
+      <w:proofErr w:type="spellEnd"/>
     </w:p>
     <w:p/>
     <w:p/>
@@ -879,7 +931,15 @@
         <w:t xml:space="preserve">A quarta aba e última é referente as transações </w:t>
       </w:r>
       <w:r>
-        <w:t xml:space="preserve">presentes na BanVic. Aqui temos o número de contas, total de valores das transações e quantidade de transações feitas. </w:t>
+        <w:t xml:space="preserve">presentes na </w:t>
+      </w:r>
+      <w:proofErr w:type="spellStart"/>
+      <w:r>
+        <w:t>BanVic</w:t>
+      </w:r>
+      <w:proofErr w:type="spellEnd"/>
+      <w:r>
+        <w:t xml:space="preserve">. Aqui temos o número de contas, total de valores das transações e quantidade de transações feitas. </w:t>
       </w:r>
       <w:r>
         <w:t>Os gráficos são referentes, da esquerda para a direita, sobre o valor total de transações por período e a contagem de transações por tipo. Pode ser filtrado pelo estado do cliente e data inclusive.</w:t>
@@ -956,6 +1016,22 @@
       </w:r>
     </w:p>
     <w:p/>
+    <w:p>
+      <w:pPr>
+        <w:rPr>
+          <w:sz w:val="40"/>
+          <w:szCs w:val="40"/>
+        </w:rPr>
+      </w:pPr>
+      <w:r>
+        <w:rPr>
+          <w:sz w:val="40"/>
+          <w:szCs w:val="40"/>
+        </w:rPr>
+        <w:lastRenderedPageBreak/>
+        <w:t>Insights e Resultados</w:t>
+      </w:r>
+    </w:p>
     <w:p/>
     <w:p/>
     <w:p/>
@@ -964,22 +1040,6 @@
     <w:p/>
     <w:p/>
     <w:p/>
-    <w:p/>
-    <w:p>
-      <w:r>
-        <w:t xml:space="preserve">Algumas análises </w:t>
-      </w:r>
-    </w:p>
-    <w:p>
-      <w:r>
-        <w:t>E.</w:t>
-      </w:r>
-    </w:p>
-    <w:p>
-      <w:r>
-        <w:t>Recomendações ou Sugestões de negócio</w:t>
-      </w:r>
-    </w:p>
     <w:p/>
     <w:sectPr>
       <w:pgSz w:w="11906" w:h="16838"/>

</xml_diff>

<commit_message>
finalização do relatório com a conclusão inclusa
</commit_message>
<xml_diff>
--- a/LH_EAAD_CAIOMARQUESBITTENCOURTRIBEIRO.docx
+++ b/LH_EAAD_CAIOMARQUESBITTENCOURTRIBEIRO.docx
@@ -40,25 +40,7 @@
           <w:color w:val="0D0D0D"/>
           <w:shd w:val="clear" w:color="auto" w:fill="FFFFFF"/>
         </w:rPr>
-        <w:t>O Banco Vitória (</w:t>
-      </w:r>
-      <w:proofErr w:type="spellStart"/>
-      <w:r>
-        <w:rPr>
-          <w:rFonts w:cstheme="minorHAnsi"/>
-          <w:color w:val="0D0D0D"/>
-          <w:shd w:val="clear" w:color="auto" w:fill="FFFFFF"/>
-        </w:rPr>
-        <w:t>BanVic</w:t>
-      </w:r>
-      <w:proofErr w:type="spellEnd"/>
-      <w:r>
-        <w:rPr>
-          <w:rFonts w:cstheme="minorHAnsi"/>
-          <w:color w:val="0D0D0D"/>
-          <w:shd w:val="clear" w:color="auto" w:fill="FFFFFF"/>
-        </w:rPr>
-        <w:t>), instituição financeira de caráter inovador, tem consolidado sua posição no mercado financeiro</w:t>
+        <w:t>O Banco Vitória (BanVic), instituição financeira de caráter inovador, tem consolidado sua posição no mercado financeiro</w:t>
       </w:r>
       <w:r>
         <w:rPr>
@@ -74,25 +56,7 @@
           <w:color w:val="0D0D0D"/>
           <w:shd w:val="clear" w:color="auto" w:fill="FFFFFF"/>
         </w:rPr>
-        <w:t xml:space="preserve">Com uma gama diversificada de produtos e serviços, o </w:t>
-      </w:r>
-      <w:proofErr w:type="spellStart"/>
-      <w:r>
-        <w:rPr>
-          <w:rFonts w:cstheme="minorHAnsi"/>
-          <w:color w:val="0D0D0D"/>
-          <w:shd w:val="clear" w:color="auto" w:fill="FFFFFF"/>
-        </w:rPr>
-        <w:t>BanVic</w:t>
-      </w:r>
-      <w:proofErr w:type="spellEnd"/>
-      <w:r>
-        <w:rPr>
-          <w:rFonts w:cstheme="minorHAnsi"/>
-          <w:color w:val="0D0D0D"/>
-          <w:shd w:val="clear" w:color="auto" w:fill="FFFFFF"/>
-        </w:rPr>
-        <w:t xml:space="preserve"> se destaca pela sua abordagem personalizada na gestão de relações com clientes e na oferta de soluções financeiras.</w:t>
+        <w:t>Com uma gama diversificada de produtos e serviços, o BanVic se destaca pela sua abordagem personalizada na gestão de relações com clientes e na oferta de soluções financeiras.</w:t>
       </w:r>
     </w:p>
     <w:p>
@@ -136,15 +100,7 @@
         <w:t>Com isso em mente, esse presente relatório tem como finalidade principal demonstrar quais as possibilidades podem ser geradas quando se há uma tratativa e exposição dos dados clara e trazer certas tomadas de decisão com base nas tabelas obtidas</w:t>
       </w:r>
       <w:r>
-        <w:t xml:space="preserve"> da </w:t>
-      </w:r>
-      <w:proofErr w:type="spellStart"/>
-      <w:r>
-        <w:t>BanVic</w:t>
-      </w:r>
-      <w:proofErr w:type="spellEnd"/>
-      <w:r>
-        <w:t>.</w:t>
+        <w:t xml:space="preserve"> da BanVic.</w:t>
       </w:r>
     </w:p>
     <w:p>
@@ -216,15 +172,7 @@
         <w:t>a</w:t>
       </w:r>
       <w:r>
-        <w:t xml:space="preserve"> </w:t>
-      </w:r>
-      <w:proofErr w:type="spellStart"/>
-      <w:r>
-        <w:t>BanVic</w:t>
-      </w:r>
-      <w:proofErr w:type="spellEnd"/>
-      <w:r>
-        <w:t xml:space="preserve">, </w:t>
+        <w:t xml:space="preserve"> BanVic, </w:t>
       </w:r>
       <w:r>
         <w:t>algumas perguntas são importantes para o entendimento da eficiência do negócio</w:t>
@@ -402,15 +350,7 @@
         <w:jc w:val="both"/>
       </w:pPr>
       <w:r>
-        <w:t xml:space="preserve">Para tratar os dados, foi utilizado o </w:t>
-      </w:r>
-      <w:proofErr w:type="spellStart"/>
-      <w:r>
-        <w:t>Jupyter</w:t>
-      </w:r>
-      <w:proofErr w:type="spellEnd"/>
-      <w:r>
-        <w:t xml:space="preserve"> Notebook junto com o Python/Pandas por conta da facilidade do uso dessas ferramentas</w:t>
+        <w:t>Para tratar os dados, foi utilizado o Jupyter Notebook junto com o Python/Pandas por conta da facilidade do uso dessas ferramentas</w:t>
       </w:r>
       <w:r>
         <w:t>, tanto pela versatilidade quanto pela recorrência delas no processo de tratamento</w:t>
@@ -427,13 +367,8 @@
         <w:jc w:val="both"/>
       </w:pPr>
       <w:r>
-        <w:t>Mas, essa etapa pode ser feita também por SQL ao trabalhar com banco de dados ou Excel/</w:t>
-      </w:r>
-      <w:proofErr w:type="spellStart"/>
-      <w:r>
-        <w:t>Sheets</w:t>
-      </w:r>
-      <w:proofErr w:type="spellEnd"/>
+        <w:t>Mas, essa etapa pode ser feita também por SQL ao trabalhar com banco de dados ou Excel/Sheets</w:t>
+      </w:r>
       <w:r>
         <w:t xml:space="preserve"> caso seja melhor. Também é possível trabalhar com um pipeline de dados e data Warehouse no sistema em nuvem Azure ou AWS caso tenha interesse em segurança extra.</w:t>
       </w:r>
@@ -734,17 +669,8 @@
           <w:sz w:val="16"/>
           <w:szCs w:val="16"/>
         </w:rPr>
-        <w:t xml:space="preserve">Fonte: Dashboard </w:t>
-      </w:r>
-      <w:proofErr w:type="spellStart"/>
-      <w:r>
-        <w:rPr>
-          <w:sz w:val="16"/>
-          <w:szCs w:val="16"/>
-        </w:rPr>
-        <w:t>BanVic</w:t>
-      </w:r>
-      <w:proofErr w:type="spellEnd"/>
+        <w:t>Fonte: Dashboard BanVic</w:t>
+      </w:r>
       <w:r>
         <w:rPr>
           <w:color w:val="FF0000"/>
@@ -768,15 +694,7 @@
         <w:t>A</w:t>
       </w:r>
       <w:r>
-        <w:t xml:space="preserve"> segunda aba está relacionada aos clientes da </w:t>
-      </w:r>
-      <w:proofErr w:type="spellStart"/>
-      <w:r>
-        <w:t>BanVic</w:t>
-      </w:r>
-      <w:proofErr w:type="spellEnd"/>
-      <w:r>
-        <w:t>.</w:t>
+        <w:t xml:space="preserve"> segunda aba está relacionada aos clientes da BanVic.</w:t>
       </w:r>
       <w:r>
         <w:t xml:space="preserve"> Nesse, também temos como indicadores presentes o número total de clientes, a soma total de contas e o mapa com a quantidade de clientes pelo Brasil.  A</w:t>
@@ -896,17 +814,8 @@
           <w:sz w:val="16"/>
           <w:szCs w:val="16"/>
         </w:rPr>
-        <w:t xml:space="preserve">Fonte: Dashboard </w:t>
-      </w:r>
-      <w:proofErr w:type="spellStart"/>
-      <w:r>
-        <w:rPr>
-          <w:sz w:val="16"/>
-          <w:szCs w:val="16"/>
-        </w:rPr>
-        <w:t>BanVic</w:t>
-      </w:r>
-      <w:proofErr w:type="spellEnd"/>
+        <w:t>Fonte: Dashboard BanVic</w:t>
+      </w:r>
     </w:p>
     <w:p/>
     <w:p/>
@@ -1008,32 +917,15 @@
           <w:sz w:val="16"/>
           <w:szCs w:val="16"/>
         </w:rPr>
-        <w:t xml:space="preserve">Fonte: Dashboard </w:t>
-      </w:r>
-      <w:proofErr w:type="spellStart"/>
-      <w:r>
-        <w:rPr>
-          <w:sz w:val="16"/>
-          <w:szCs w:val="16"/>
-        </w:rPr>
-        <w:t>BanVic</w:t>
-      </w:r>
-      <w:proofErr w:type="spellEnd"/>
+        <w:t>Fonte: Dashboard BanVic</w:t>
+      </w:r>
     </w:p>
     <w:p>
       <w:r>
         <w:t xml:space="preserve">A quarta aba e última é referente as transações </w:t>
       </w:r>
       <w:r>
-        <w:t xml:space="preserve">presentes na </w:t>
-      </w:r>
-      <w:proofErr w:type="spellStart"/>
-      <w:r>
-        <w:t>BanVic</w:t>
-      </w:r>
-      <w:proofErr w:type="spellEnd"/>
-      <w:r>
-        <w:t xml:space="preserve">. Aqui temos o número de contas, total de valores das transações e quantidade de transações feitas. </w:t>
+        <w:t xml:space="preserve">presentes na BanVic. Aqui temos o número de contas, total de valores das transações e quantidade de transações feitas. </w:t>
       </w:r>
       <w:r>
         <w:t>Os gráficos são referentes, da esquerda para a direita, sobre o valor total de transações por período e a contagem de transações por tipo. Pode ser filtrado pelo estado do cliente e data inclusive.</w:t>
@@ -1118,17 +1010,8 @@
           <w:sz w:val="16"/>
           <w:szCs w:val="16"/>
         </w:rPr>
-        <w:t xml:space="preserve">Fonte: Dashboard </w:t>
-      </w:r>
-      <w:proofErr w:type="spellStart"/>
-      <w:r>
-        <w:rPr>
-          <w:sz w:val="16"/>
-          <w:szCs w:val="16"/>
-        </w:rPr>
-        <w:t>BanVic</w:t>
-      </w:r>
-      <w:proofErr w:type="spellEnd"/>
+        <w:t>Fonte: Dashboard BanVic</w:t>
+      </w:r>
     </w:p>
     <w:p>
       <w:pPr>
@@ -1237,11 +1120,302 @@
         <w:t>- Conclusão e recomendações</w:t>
       </w:r>
     </w:p>
-    <w:p/>
-    <w:p/>
-    <w:p/>
-    <w:p/>
-    <w:p/>
+    <w:p>
+      <w:pPr>
+        <w:jc w:val="both"/>
+        <w:rPr>
+          <w:rFonts w:cstheme="minorHAnsi"/>
+          <w:color w:val="0D0D0D"/>
+          <w:shd w:val="clear" w:color="auto" w:fill="FFFFFF"/>
+        </w:rPr>
+      </w:pPr>
+      <w:r>
+        <w:br/>
+      </w:r>
+      <w:r>
+        <w:rPr>
+          <w:rFonts w:cstheme="minorHAnsi"/>
+          <w:color w:val="0D0D0D"/>
+          <w:shd w:val="clear" w:color="auto" w:fill="FFFFFF"/>
+        </w:rPr>
+        <w:t>Com base nas análises apresentadas e nos insights obtidos do dashboard do Banco Vitória (BanVic), a conclusão aponta para um cenário promissor, com oportunidades claras de otimização e crescimento</w:t>
+      </w:r>
+      <w:r>
+        <w:rPr>
+          <w:rFonts w:cstheme="minorHAnsi"/>
+          <w:color w:val="0D0D0D"/>
+          <w:shd w:val="clear" w:color="auto" w:fill="FFFFFF"/>
+        </w:rPr>
+        <w:t xml:space="preserve"> em relação as agências digitais.</w:t>
+      </w:r>
+    </w:p>
+    <w:p>
+      <w:pPr>
+        <w:jc w:val="both"/>
+        <w:rPr>
+          <w:rFonts w:cstheme="minorHAnsi"/>
+          <w:color w:val="0D0D0D"/>
+          <w:shd w:val="clear" w:color="auto" w:fill="FFFFFF"/>
+        </w:rPr>
+      </w:pPr>
+      <w:r>
+        <w:rPr>
+          <w:rFonts w:cstheme="minorHAnsi"/>
+          <w:color w:val="0D0D0D"/>
+          <w:shd w:val="clear" w:color="auto" w:fill="FFFFFF"/>
+        </w:rPr>
+        <w:t>Elas</w:t>
+      </w:r>
+      <w:r>
+        <w:rPr>
+          <w:rFonts w:cstheme="minorHAnsi"/>
+          <w:color w:val="0D0D0D"/>
+          <w:shd w:val="clear" w:color="auto" w:fill="FFFFFF"/>
+        </w:rPr>
+        <w:t xml:space="preserve"> demonstram </w:t>
+      </w:r>
+      <w:r>
+        <w:rPr>
+          <w:rFonts w:cstheme="minorHAnsi"/>
+          <w:color w:val="0D0D0D"/>
+          <w:shd w:val="clear" w:color="auto" w:fill="FFFFFF"/>
+        </w:rPr>
+        <w:t xml:space="preserve">um </w:t>
+      </w:r>
+      <w:r>
+        <w:rPr>
+          <w:rFonts w:cstheme="minorHAnsi"/>
+          <w:color w:val="0D0D0D"/>
+          <w:shd w:val="clear" w:color="auto" w:fill="FFFFFF"/>
+        </w:rPr>
+        <w:t>potencial significativo em termos de contas ativas</w:t>
+      </w:r>
+      <w:r>
+        <w:rPr>
+          <w:rFonts w:cstheme="minorHAnsi"/>
+          <w:color w:val="0D0D0D"/>
+          <w:shd w:val="clear" w:color="auto" w:fill="FFFFFF"/>
+        </w:rPr>
+        <w:t>, número de colaboradores para operacional funciona</w:t>
+      </w:r>
+      <w:r>
+        <w:rPr>
+          <w:rFonts w:cstheme="minorHAnsi"/>
+          <w:color w:val="0D0D0D"/>
+          <w:shd w:val="clear" w:color="auto" w:fill="FFFFFF"/>
+        </w:rPr>
+        <w:t xml:space="preserve"> e rentabilidade, sugerindo uma reavaliação da distribuição de recursos entre canais digitais e físicos. </w:t>
+      </w:r>
+    </w:p>
+    <w:p>
+      <w:pPr>
+        <w:jc w:val="both"/>
+        <w:rPr>
+          <w:rFonts w:cstheme="minorHAnsi"/>
+          <w:color w:val="0D0D0D"/>
+          <w:shd w:val="clear" w:color="auto" w:fill="FFFFFF"/>
+        </w:rPr>
+      </w:pPr>
+      <w:r>
+        <w:rPr>
+          <w:rFonts w:cstheme="minorHAnsi"/>
+          <w:color w:val="0D0D0D"/>
+          <w:shd w:val="clear" w:color="auto" w:fill="FFFFFF"/>
+        </w:rPr>
+        <w:t xml:space="preserve">Inclusive, a eficácia </w:t>
+      </w:r>
+      <w:r>
+        <w:rPr>
+          <w:rFonts w:cstheme="minorHAnsi"/>
+          <w:color w:val="0D0D0D"/>
+          <w:shd w:val="clear" w:color="auto" w:fill="FFFFFF"/>
+        </w:rPr>
+        <w:t>das propostas de crédito digitais indica que investimentos adicionais em canais digitais podem aumentar a satisfação do cliente e a rentabilidade.</w:t>
+      </w:r>
+      <w:r>
+        <w:rPr>
+          <w:rFonts w:cstheme="minorHAnsi"/>
+          <w:color w:val="0D0D0D"/>
+          <w:shd w:val="clear" w:color="auto" w:fill="FFFFFF"/>
+        </w:rPr>
+        <w:t xml:space="preserve"> </w:t>
+      </w:r>
+    </w:p>
+    <w:p>
+      <w:pPr>
+        <w:jc w:val="both"/>
+        <w:rPr>
+          <w:rFonts w:cstheme="minorHAnsi"/>
+          <w:color w:val="0D0D0D"/>
+          <w:shd w:val="clear" w:color="auto" w:fill="FFFFFF"/>
+        </w:rPr>
+      </w:pPr>
+      <w:r>
+        <w:rPr>
+          <w:rFonts w:cstheme="minorHAnsi"/>
+          <w:color w:val="0D0D0D"/>
+          <w:shd w:val="clear" w:color="auto" w:fill="FFFFFF"/>
+        </w:rPr>
+        <w:t xml:space="preserve">Outro ponto a ser considerado é </w:t>
+      </w:r>
+      <w:r>
+        <w:rPr>
+          <w:rFonts w:cstheme="minorHAnsi"/>
+          <w:color w:val="0D0D0D"/>
+          <w:shd w:val="clear" w:color="auto" w:fill="FFFFFF"/>
+        </w:rPr>
+        <w:t>diversidade etária dos clientes</w:t>
+      </w:r>
+      <w:r>
+        <w:rPr>
+          <w:rFonts w:cstheme="minorHAnsi"/>
+          <w:color w:val="0D0D0D"/>
+          <w:shd w:val="clear" w:color="auto" w:fill="FFFFFF"/>
+        </w:rPr>
+        <w:t xml:space="preserve">, pois ela </w:t>
+      </w:r>
+      <w:r>
+        <w:rPr>
+          <w:rFonts w:cstheme="minorHAnsi"/>
+          <w:color w:val="0D0D0D"/>
+          <w:shd w:val="clear" w:color="auto" w:fill="FFFFFF"/>
+        </w:rPr>
+        <w:t xml:space="preserve">destaca a </w:t>
+      </w:r>
+      <w:r>
+        <w:rPr>
+          <w:rFonts w:cstheme="minorHAnsi"/>
+          <w:color w:val="0D0D0D"/>
+          <w:shd w:val="clear" w:color="auto" w:fill="FFFFFF"/>
+        </w:rPr>
+        <w:t>possibilidade</w:t>
+      </w:r>
+      <w:r>
+        <w:rPr>
+          <w:rFonts w:cstheme="minorHAnsi"/>
+          <w:color w:val="0D0D0D"/>
+          <w:shd w:val="clear" w:color="auto" w:fill="FFFFFF"/>
+        </w:rPr>
+        <w:t xml:space="preserve"> de estratégias de marketing personalizadas, especialmente para a população acima de 60 anos</w:t>
+      </w:r>
+      <w:r>
+        <w:rPr>
+          <w:rFonts w:cstheme="minorHAnsi"/>
+          <w:color w:val="0D0D0D"/>
+          <w:shd w:val="clear" w:color="auto" w:fill="FFFFFF"/>
+        </w:rPr>
+        <w:t xml:space="preserve"> que detém boa parte das contas no banco.</w:t>
+      </w:r>
+      <w:r>
+        <w:rPr>
+          <w:rFonts w:cstheme="minorHAnsi"/>
+          <w:color w:val="0D0D0D"/>
+          <w:shd w:val="clear" w:color="auto" w:fill="FFFFFF"/>
+        </w:rPr>
+        <w:t xml:space="preserve"> </w:t>
+      </w:r>
+    </w:p>
+    <w:p>
+      <w:pPr>
+        <w:jc w:val="both"/>
+        <w:rPr>
+          <w:rFonts w:cstheme="minorHAnsi"/>
+          <w:color w:val="0D0D0D"/>
+          <w:shd w:val="clear" w:color="auto" w:fill="FFFFFF"/>
+        </w:rPr>
+      </w:pPr>
+      <w:r>
+        <w:rPr>
+          <w:rFonts w:cstheme="minorHAnsi"/>
+          <w:color w:val="0D0D0D"/>
+          <w:shd w:val="clear" w:color="auto" w:fill="FFFFFF"/>
+        </w:rPr>
+        <w:lastRenderedPageBreak/>
+        <w:t xml:space="preserve">Inclusive, é bom ressaltar a importância da obtenção de uma tabela sobre serviços e produtos disponibilizados pela empresa para que se possa compreender quais são os mais rentáveis e importantes para cultivo do banco. </w:t>
+      </w:r>
+    </w:p>
+    <w:p>
+      <w:pPr>
+        <w:jc w:val="both"/>
+        <w:rPr>
+          <w:rFonts w:cstheme="minorHAnsi"/>
+          <w:color w:val="0D0D0D"/>
+          <w:shd w:val="clear" w:color="auto" w:fill="FFFFFF"/>
+        </w:rPr>
+      </w:pPr>
+      <w:r>
+        <w:rPr>
+          <w:rFonts w:cstheme="minorHAnsi"/>
+          <w:color w:val="0D0D0D"/>
+          <w:shd w:val="clear" w:color="auto" w:fill="FFFFFF"/>
+        </w:rPr>
+        <w:t>Por fim, caso</w:t>
+      </w:r>
+      <w:r>
+        <w:rPr>
+          <w:rFonts w:cstheme="minorHAnsi"/>
+          <w:color w:val="0D0D0D"/>
+          <w:shd w:val="clear" w:color="auto" w:fill="FFFFFF"/>
+        </w:rPr>
+        <w:t xml:space="preserve"> </w:t>
+      </w:r>
+      <w:r>
+        <w:rPr>
+          <w:rFonts w:cstheme="minorHAnsi"/>
+          <w:color w:val="0D0D0D"/>
+          <w:shd w:val="clear" w:color="auto" w:fill="FFFFFF"/>
+        </w:rPr>
+        <w:t>almeje o</w:t>
+      </w:r>
+      <w:r>
+        <w:rPr>
+          <w:rFonts w:cstheme="minorHAnsi"/>
+          <w:color w:val="0D0D0D"/>
+          <w:shd w:val="clear" w:color="auto" w:fill="FFFFFF"/>
+        </w:rPr>
+        <w:t xml:space="preserve"> </w:t>
+      </w:r>
+      <w:r>
+        <w:rPr>
+          <w:rFonts w:cstheme="minorHAnsi"/>
+          <w:color w:val="0D0D0D"/>
+          <w:shd w:val="clear" w:color="auto" w:fill="FFFFFF"/>
+        </w:rPr>
+        <w:t>aprimora</w:t>
+      </w:r>
+      <w:r>
+        <w:rPr>
+          <w:rFonts w:cstheme="minorHAnsi"/>
+          <w:color w:val="0D0D0D"/>
+          <w:shd w:val="clear" w:color="auto" w:fill="FFFFFF"/>
+        </w:rPr>
+        <w:t xml:space="preserve">mento da compreensão das tabelas do negócio, ter em vista a </w:t>
+      </w:r>
+      <w:r>
+        <w:rPr>
+          <w:rFonts w:cstheme="minorHAnsi"/>
+          <w:color w:val="0D0D0D"/>
+          <w:shd w:val="clear" w:color="auto" w:fill="FFFFFF"/>
+        </w:rPr>
+        <w:t>expansão do uso de análises de dados para refinar a oferta de produtos e serviços</w:t>
+      </w:r>
+      <w:r>
+        <w:rPr>
+          <w:rFonts w:cstheme="minorHAnsi"/>
+          <w:color w:val="0D0D0D"/>
+          <w:shd w:val="clear" w:color="auto" w:fill="FFFFFF"/>
+        </w:rPr>
+        <w:t xml:space="preserve"> garantirá</w:t>
+      </w:r>
+      <w:r>
+        <w:rPr>
+          <w:rFonts w:cstheme="minorHAnsi"/>
+          <w:color w:val="0D0D0D"/>
+          <w:shd w:val="clear" w:color="auto" w:fill="FFFFFF"/>
+        </w:rPr>
+        <w:t xml:space="preserve"> que o BanVic permaneça na vanguarda da inovação financeira.</w:t>
+      </w:r>
+    </w:p>
     <w:p/>
     <w:p/>
     <w:sectPr>

</xml_diff>

<commit_message>
Alteração final do documento
</commit_message>
<xml_diff>
--- a/LH_EAAD_CAIOMARQUESBITTENCOURTRIBEIRO.docx
+++ b/LH_EAAD_CAIOMARQUESBITTENCOURTRIBEIRO.docx
@@ -40,7 +40,25 @@
           <w:color w:val="0D0D0D"/>
           <w:shd w:val="clear" w:color="auto" w:fill="FFFFFF"/>
         </w:rPr>
-        <w:t>O Banco Vitória (BanVic), instituição financeira de caráter inovador, tem consolidado sua posição no mercado financeiro</w:t>
+        <w:t>O Banco Vitória (</w:t>
+      </w:r>
+      <w:proofErr w:type="spellStart"/>
+      <w:r>
+        <w:rPr>
+          <w:rFonts w:cstheme="minorHAnsi"/>
+          <w:color w:val="0D0D0D"/>
+          <w:shd w:val="clear" w:color="auto" w:fill="FFFFFF"/>
+        </w:rPr>
+        <w:t>BanVic</w:t>
+      </w:r>
+      <w:proofErr w:type="spellEnd"/>
+      <w:r>
+        <w:rPr>
+          <w:rFonts w:cstheme="minorHAnsi"/>
+          <w:color w:val="0D0D0D"/>
+          <w:shd w:val="clear" w:color="auto" w:fill="FFFFFF"/>
+        </w:rPr>
+        <w:t>), instituição financeira de caráter inovador, tem consolidado sua posição no mercado financeiro</w:t>
       </w:r>
       <w:r>
         <w:rPr>
@@ -56,7 +74,25 @@
           <w:color w:val="0D0D0D"/>
           <w:shd w:val="clear" w:color="auto" w:fill="FFFFFF"/>
         </w:rPr>
-        <w:t>Com uma gama diversificada de produtos e serviços, o BanVic se destaca pela sua abordagem personalizada na gestão de relações com clientes e na oferta de soluções financeiras.</w:t>
+        <w:t xml:space="preserve">Com uma gama diversificada de produtos e serviços, o </w:t>
+      </w:r>
+      <w:proofErr w:type="spellStart"/>
+      <w:r>
+        <w:rPr>
+          <w:rFonts w:cstheme="minorHAnsi"/>
+          <w:color w:val="0D0D0D"/>
+          <w:shd w:val="clear" w:color="auto" w:fill="FFFFFF"/>
+        </w:rPr>
+        <w:t>BanVic</w:t>
+      </w:r>
+      <w:proofErr w:type="spellEnd"/>
+      <w:r>
+        <w:rPr>
+          <w:rFonts w:cstheme="minorHAnsi"/>
+          <w:color w:val="0D0D0D"/>
+          <w:shd w:val="clear" w:color="auto" w:fill="FFFFFF"/>
+        </w:rPr>
+        <w:t xml:space="preserve"> se destaca pela sua abordagem personalizada na gestão de relações com clientes e na oferta de soluções financeiras.</w:t>
       </w:r>
     </w:p>
     <w:p>
@@ -100,7 +136,15 @@
         <w:t>Com isso em mente, esse presente relatório tem como finalidade principal demonstrar quais as possibilidades podem ser geradas quando se há uma tratativa e exposição dos dados clara e trazer certas tomadas de decisão com base nas tabelas obtidas</w:t>
       </w:r>
       <w:r>
-        <w:t xml:space="preserve"> da BanVic.</w:t>
+        <w:t xml:space="preserve"> da </w:t>
+      </w:r>
+      <w:proofErr w:type="spellStart"/>
+      <w:r>
+        <w:t>BanVic</w:t>
+      </w:r>
+      <w:proofErr w:type="spellEnd"/>
+      <w:r>
+        <w:t>.</w:t>
       </w:r>
     </w:p>
     <w:p>
@@ -172,7 +216,15 @@
         <w:t>a</w:t>
       </w:r>
       <w:r>
-        <w:t xml:space="preserve"> BanVic, </w:t>
+        <w:t xml:space="preserve"> </w:t>
+      </w:r>
+      <w:proofErr w:type="spellStart"/>
+      <w:r>
+        <w:t>BanVic</w:t>
+      </w:r>
+      <w:proofErr w:type="spellEnd"/>
+      <w:r>
+        <w:t xml:space="preserve">, </w:t>
       </w:r>
       <w:r>
         <w:t>algumas perguntas são importantes para o entendimento da eficiência do negócio</w:t>
@@ -350,7 +402,15 @@
         <w:jc w:val="both"/>
       </w:pPr>
       <w:r>
-        <w:t>Para tratar os dados, foi utilizado o Jupyter Notebook junto com o Python/Pandas por conta da facilidade do uso dessas ferramentas</w:t>
+        <w:t xml:space="preserve">Para tratar os dados, foi utilizado o </w:t>
+      </w:r>
+      <w:proofErr w:type="spellStart"/>
+      <w:r>
+        <w:t>Jupyter</w:t>
+      </w:r>
+      <w:proofErr w:type="spellEnd"/>
+      <w:r>
+        <w:t xml:space="preserve"> Notebook junto com o Python/Pandas por conta da facilidade do uso dessas ferramentas</w:t>
       </w:r>
       <w:r>
         <w:t>, tanto pela versatilidade quanto pela recorrência delas no processo de tratamento</w:t>
@@ -367,8 +427,13 @@
         <w:jc w:val="both"/>
       </w:pPr>
       <w:r>
-        <w:t>Mas, essa etapa pode ser feita também por SQL ao trabalhar com banco de dados ou Excel/Sheets</w:t>
-      </w:r>
+        <w:t>Mas, essa etapa pode ser feita também por SQL ao trabalhar com banco de dados ou Excel/</w:t>
+      </w:r>
+      <w:proofErr w:type="spellStart"/>
+      <w:r>
+        <w:t>Sheets</w:t>
+      </w:r>
+      <w:proofErr w:type="spellEnd"/>
       <w:r>
         <w:t xml:space="preserve"> caso seja melhor. Também é possível trabalhar com um pipeline de dados e data Warehouse no sistema em nuvem Azure ou AWS caso tenha interesse em segurança extra.</w:t>
       </w:r>
@@ -557,7 +622,13 @@
         <w:t>Para isso, foi confeccionado um dashboard com 4 abas distintas, sendo elas acessadas</w:t>
       </w:r>
       <w:r>
-        <w:t xml:space="preserve"> pelos botões dispostos no canto superior central. Cada uma dessas abas dispõe sobre um determinado interesse em específico.</w:t>
+        <w:t xml:space="preserve"> pelos botões dispostos no canto superior central</w:t>
+      </w:r>
+      <w:r>
+        <w:t>, feitos por meio da guia Indicadores do Power BI</w:t>
+      </w:r>
+      <w:r>
+        <w:t>. Cada uma dessas abas dispõe sobre um determinado interesse em específico.</w:t>
       </w:r>
     </w:p>
     <w:p>
@@ -669,8 +740,17 @@
           <w:sz w:val="16"/>
           <w:szCs w:val="16"/>
         </w:rPr>
-        <w:t>Fonte: Dashboard BanVic</w:t>
-      </w:r>
+        <w:t xml:space="preserve">Fonte: Dashboard </w:t>
+      </w:r>
+      <w:proofErr w:type="spellStart"/>
+      <w:r>
+        <w:rPr>
+          <w:sz w:val="16"/>
+          <w:szCs w:val="16"/>
+        </w:rPr>
+        <w:t>BanVic</w:t>
+      </w:r>
+      <w:proofErr w:type="spellEnd"/>
       <w:r>
         <w:rPr>
           <w:color w:val="FF0000"/>
@@ -694,7 +774,15 @@
         <w:t>A</w:t>
       </w:r>
       <w:r>
-        <w:t xml:space="preserve"> segunda aba está relacionada aos clientes da BanVic.</w:t>
+        <w:t xml:space="preserve"> segunda aba está relacionada aos clientes da </w:t>
+      </w:r>
+      <w:proofErr w:type="spellStart"/>
+      <w:r>
+        <w:t>BanVic</w:t>
+      </w:r>
+      <w:proofErr w:type="spellEnd"/>
+      <w:r>
+        <w:t>.</w:t>
       </w:r>
       <w:r>
         <w:t xml:space="preserve"> Nesse, também temos como indicadores presentes o número total de clientes, a soma total de contas e o mapa com a quantidade de clientes pelo Brasil.  A</w:t>
@@ -814,8 +902,17 @@
           <w:sz w:val="16"/>
           <w:szCs w:val="16"/>
         </w:rPr>
-        <w:t>Fonte: Dashboard BanVic</w:t>
-      </w:r>
+        <w:t xml:space="preserve">Fonte: Dashboard </w:t>
+      </w:r>
+      <w:proofErr w:type="spellStart"/>
+      <w:r>
+        <w:rPr>
+          <w:sz w:val="16"/>
+          <w:szCs w:val="16"/>
+        </w:rPr>
+        <w:t>BanVic</w:t>
+      </w:r>
+      <w:proofErr w:type="spellEnd"/>
     </w:p>
     <w:p/>
     <w:p/>
@@ -917,15 +1014,32 @@
           <w:sz w:val="16"/>
           <w:szCs w:val="16"/>
         </w:rPr>
-        <w:t>Fonte: Dashboard BanVic</w:t>
-      </w:r>
+        <w:t xml:space="preserve">Fonte: Dashboard </w:t>
+      </w:r>
+      <w:proofErr w:type="spellStart"/>
+      <w:r>
+        <w:rPr>
+          <w:sz w:val="16"/>
+          <w:szCs w:val="16"/>
+        </w:rPr>
+        <w:t>BanVic</w:t>
+      </w:r>
+      <w:proofErr w:type="spellEnd"/>
     </w:p>
     <w:p>
       <w:r>
         <w:t xml:space="preserve">A quarta aba e última é referente as transações </w:t>
       </w:r>
       <w:r>
-        <w:t xml:space="preserve">presentes na BanVic. Aqui temos o número de contas, total de valores das transações e quantidade de transações feitas. </w:t>
+        <w:t xml:space="preserve">presentes na </w:t>
+      </w:r>
+      <w:proofErr w:type="spellStart"/>
+      <w:r>
+        <w:t>BanVic</w:t>
+      </w:r>
+      <w:proofErr w:type="spellEnd"/>
+      <w:r>
+        <w:t xml:space="preserve">. Aqui temos o número de contas, total de valores das transações e quantidade de transações feitas. </w:t>
       </w:r>
       <w:r>
         <w:t>Os gráficos são referentes, da esquerda para a direita, sobre o valor total de transações por período e a contagem de transações por tipo. Pode ser filtrado pelo estado do cliente e data inclusive.</w:t>
@@ -1010,8 +1124,17 @@
           <w:sz w:val="16"/>
           <w:szCs w:val="16"/>
         </w:rPr>
-        <w:t>Fonte: Dashboard BanVic</w:t>
-      </w:r>
+        <w:t xml:space="preserve">Fonte: Dashboard </w:t>
+      </w:r>
+      <w:proofErr w:type="spellStart"/>
+      <w:r>
+        <w:rPr>
+          <w:sz w:val="16"/>
+          <w:szCs w:val="16"/>
+        </w:rPr>
+        <w:t>BanVic</w:t>
+      </w:r>
+      <w:proofErr w:type="spellEnd"/>
     </w:p>
     <w:p>
       <w:pPr>
@@ -1075,7 +1198,15 @@
         <w:t xml:space="preserve">Considerando a aba de agência, é perceptível a diferença nítida de resultado entre as agências físicas e a digital. O total de </w:t>
       </w:r>
       <w:r>
-        <w:t xml:space="preserve">contas ativas é de 787, sendo 396 filiadas a agência digital. Sobre saldo final das contas, a agência digital possui 12 dos 26 milhões totais. </w:t>
+        <w:t xml:space="preserve">contas ativas é de 787, sendo 396 filiadas </w:t>
+      </w:r>
+      <w:proofErr w:type="spellStart"/>
+      <w:r>
+        <w:t>a</w:t>
+      </w:r>
+      <w:proofErr w:type="spellEnd"/>
+      <w:r>
+        <w:t xml:space="preserve"> agência digital. Sobre saldo final das contas, a agência digital possui 12 dos 26 milhões totais. </w:t>
       </w:r>
     </w:p>
     <w:p>
@@ -1138,7 +1269,25 @@
           <w:color w:val="0D0D0D"/>
           <w:shd w:val="clear" w:color="auto" w:fill="FFFFFF"/>
         </w:rPr>
-        <w:t>Com base nas análises apresentadas e nos insights obtidos do dashboard do Banco Vitória (BanVic), a conclusão aponta para um cenário promissor, com oportunidades claras de otimização e crescimento</w:t>
+        <w:t>Com base nas análises apresentadas e nos insights obtidos do dashboard do Banco Vitória (</w:t>
+      </w:r>
+      <w:proofErr w:type="spellStart"/>
+      <w:r>
+        <w:rPr>
+          <w:rFonts w:cstheme="minorHAnsi"/>
+          <w:color w:val="0D0D0D"/>
+          <w:shd w:val="clear" w:color="auto" w:fill="FFFFFF"/>
+        </w:rPr>
+        <w:t>BanVic</w:t>
+      </w:r>
+      <w:proofErr w:type="spellEnd"/>
+      <w:r>
+        <w:rPr>
+          <w:rFonts w:cstheme="minorHAnsi"/>
+          <w:color w:val="0D0D0D"/>
+          <w:shd w:val="clear" w:color="auto" w:fill="FFFFFF"/>
+        </w:rPr>
+        <w:t>), a conclusão aponta para um cenário promissor, com oportunidades claras de otimização e crescimento</w:t>
       </w:r>
       <w:r>
         <w:rPr>
@@ -1413,7 +1562,25 @@
           <w:color w:val="0D0D0D"/>
           <w:shd w:val="clear" w:color="auto" w:fill="FFFFFF"/>
         </w:rPr>
-        <w:t xml:space="preserve"> que o BanVic permaneça na vanguarda da inovação financeira.</w:t>
+        <w:t xml:space="preserve"> que o </w:t>
+      </w:r>
+      <w:proofErr w:type="spellStart"/>
+      <w:r>
+        <w:rPr>
+          <w:rFonts w:cstheme="minorHAnsi"/>
+          <w:color w:val="0D0D0D"/>
+          <w:shd w:val="clear" w:color="auto" w:fill="FFFFFF"/>
+        </w:rPr>
+        <w:t>BanVic</w:t>
+      </w:r>
+      <w:proofErr w:type="spellEnd"/>
+      <w:r>
+        <w:rPr>
+          <w:rFonts w:cstheme="minorHAnsi"/>
+          <w:color w:val="0D0D0D"/>
+          <w:shd w:val="clear" w:color="auto" w:fill="FFFFFF"/>
+        </w:rPr>
+        <w:t xml:space="preserve"> permaneça na vanguarda da inovação financeira.</w:t>
       </w:r>
     </w:p>
     <w:p/>

</xml_diff>

<commit_message>
Alteração final do documento-2
</commit_message>
<xml_diff>
--- a/LH_EAAD_CAIOMARQUESBITTENCOURTRIBEIRO.docx
+++ b/LH_EAAD_CAIOMARQUESBITTENCOURTRIBEIRO.docx
@@ -1583,6 +1583,89 @@
         <w:t xml:space="preserve"> permaneça na vanguarda da inovação financeira.</w:t>
       </w:r>
     </w:p>
+    <w:p>
+      <w:pPr>
+        <w:jc w:val="both"/>
+        <w:rPr>
+          <w:rFonts w:cstheme="minorHAnsi"/>
+          <w:color w:val="0D0D0D"/>
+          <w:shd w:val="clear" w:color="auto" w:fill="FFFFFF"/>
+        </w:rPr>
+      </w:pPr>
+    </w:p>
+    <w:p>
+      <w:pPr>
+        <w:jc w:val="both"/>
+        <w:rPr>
+          <w:rFonts w:cstheme="minorHAnsi"/>
+          <w:color w:val="0D0D0D"/>
+          <w:sz w:val="40"/>
+          <w:szCs w:val="40"/>
+          <w:shd w:val="clear" w:color="auto" w:fill="FFFFFF"/>
+        </w:rPr>
+      </w:pPr>
+      <w:r>
+        <w:rPr>
+          <w:rFonts w:cstheme="minorHAnsi"/>
+          <w:color w:val="0D0D0D"/>
+          <w:sz w:val="40"/>
+          <w:szCs w:val="40"/>
+          <w:shd w:val="clear" w:color="auto" w:fill="FFFFFF"/>
+        </w:rPr>
+        <w:t>Documentação</w:t>
+      </w:r>
+    </w:p>
+    <w:p>
+      <w:pPr>
+        <w:jc w:val="both"/>
+        <w:rPr>
+          <w:rFonts w:cstheme="minorHAnsi"/>
+          <w:color w:val="0D0D0D"/>
+          <w:sz w:val="40"/>
+          <w:szCs w:val="40"/>
+          <w:shd w:val="clear" w:color="auto" w:fill="FFFFFF"/>
+        </w:rPr>
+      </w:pPr>
+    </w:p>
+    <w:p>
+      <w:pPr>
+        <w:jc w:val="both"/>
+        <w:rPr>
+          <w:rFonts w:cstheme="minorHAnsi"/>
+          <w:color w:val="0D0D0D"/>
+          <w:shd w:val="clear" w:color="auto" w:fill="FFFFFF"/>
+        </w:rPr>
+      </w:pPr>
+      <w:r>
+        <w:rPr>
+          <w:rFonts w:cstheme="minorHAnsi"/>
+          <w:color w:val="0D0D0D"/>
+          <w:shd w:val="clear" w:color="auto" w:fill="FFFFFF"/>
+        </w:rPr>
+        <w:t xml:space="preserve">GitHub com todos os arquivos: </w:t>
+      </w:r>
+      <w:hyperlink r:id="rId10" w:history="1">
+        <w:r>
+          <w:rPr>
+            <w:rStyle w:val="Hyperlink"/>
+            <w:rFonts w:cstheme="minorHAnsi"/>
+            <w:shd w:val="clear" w:color="auto" w:fill="FFFFFF"/>
+          </w:rPr>
+          <w:t>https://github.com/caiombribeiro/lighthouse_estudo</w:t>
+        </w:r>
+      </w:hyperlink>
+    </w:p>
+    <w:p>
+      <w:pPr>
+        <w:pStyle w:val="PargrafodaLista"/>
+        <w:jc w:val="both"/>
+        <w:rPr>
+          <w:rFonts w:cstheme="minorHAnsi"/>
+          <w:color w:val="0D0D0D"/>
+          <w:shd w:val="clear" w:color="auto" w:fill="FFFFFF"/>
+        </w:rPr>
+      </w:pPr>
+    </w:p>
     <w:p/>
     <w:p/>
     <w:sectPr>
@@ -1832,6 +1915,119 @@
     </w:lvl>
   </w:abstractNum>
   <w:abstractNum w:abstractNumId="2" w15:restartNumberingAfterBreak="0">
+    <w:nsid w:val="6391021F"/>
+    <w:multiLevelType w:val="hybridMultilevel"/>
+    <w:tmpl w:val="3CE6A838"/>
+    <w:lvl w:ilvl="0" w:tplc="04160001">
+      <w:start w:val="1"/>
+      <w:numFmt w:val="bullet"/>
+      <w:lvlText w:val=""/>
+      <w:lvlJc w:val="left"/>
+      <w:pPr>
+        <w:ind w:left="720" w:hanging="360"/>
+      </w:pPr>
+      <w:rPr>
+        <w:rFonts w:ascii="Symbol" w:hAnsi="Symbol" w:hint="default"/>
+      </w:rPr>
+    </w:lvl>
+    <w:lvl w:ilvl="1" w:tplc="04160003" w:tentative="1">
+      <w:start w:val="1"/>
+      <w:numFmt w:val="bullet"/>
+      <w:lvlText w:val="o"/>
+      <w:lvlJc w:val="left"/>
+      <w:pPr>
+        <w:ind w:left="1440" w:hanging="360"/>
+      </w:pPr>
+      <w:rPr>
+        <w:rFonts w:ascii="Courier New" w:hAnsi="Courier New" w:cs="Courier New" w:hint="default"/>
+      </w:rPr>
+    </w:lvl>
+    <w:lvl w:ilvl="2" w:tplc="04160005" w:tentative="1">
+      <w:start w:val="1"/>
+      <w:numFmt w:val="bullet"/>
+      <w:lvlText w:val=""/>
+      <w:lvlJc w:val="left"/>
+      <w:pPr>
+        <w:ind w:left="2160" w:hanging="360"/>
+      </w:pPr>
+      <w:rPr>
+        <w:rFonts w:ascii="Wingdings" w:hAnsi="Wingdings" w:hint="default"/>
+      </w:rPr>
+    </w:lvl>
+    <w:lvl w:ilvl="3" w:tplc="04160001" w:tentative="1">
+      <w:start w:val="1"/>
+      <w:numFmt w:val="bullet"/>
+      <w:lvlText w:val=""/>
+      <w:lvlJc w:val="left"/>
+      <w:pPr>
+        <w:ind w:left="2880" w:hanging="360"/>
+      </w:pPr>
+      <w:rPr>
+        <w:rFonts w:ascii="Symbol" w:hAnsi="Symbol" w:hint="default"/>
+      </w:rPr>
+    </w:lvl>
+    <w:lvl w:ilvl="4" w:tplc="04160003" w:tentative="1">
+      <w:start w:val="1"/>
+      <w:numFmt w:val="bullet"/>
+      <w:lvlText w:val="o"/>
+      <w:lvlJc w:val="left"/>
+      <w:pPr>
+        <w:ind w:left="3600" w:hanging="360"/>
+      </w:pPr>
+      <w:rPr>
+        <w:rFonts w:ascii="Courier New" w:hAnsi="Courier New" w:cs="Courier New" w:hint="default"/>
+      </w:rPr>
+    </w:lvl>
+    <w:lvl w:ilvl="5" w:tplc="04160005" w:tentative="1">
+      <w:start w:val="1"/>
+      <w:numFmt w:val="bullet"/>
+      <w:lvlText w:val=""/>
+      <w:lvlJc w:val="left"/>
+      <w:pPr>
+        <w:ind w:left="4320" w:hanging="360"/>
+      </w:pPr>
+      <w:rPr>
+        <w:rFonts w:ascii="Wingdings" w:hAnsi="Wingdings" w:hint="default"/>
+      </w:rPr>
+    </w:lvl>
+    <w:lvl w:ilvl="6" w:tplc="04160001" w:tentative="1">
+      <w:start w:val="1"/>
+      <w:numFmt w:val="bullet"/>
+      <w:lvlText w:val=""/>
+      <w:lvlJc w:val="left"/>
+      <w:pPr>
+        <w:ind w:left="5040" w:hanging="360"/>
+      </w:pPr>
+      <w:rPr>
+        <w:rFonts w:ascii="Symbol" w:hAnsi="Symbol" w:hint="default"/>
+      </w:rPr>
+    </w:lvl>
+    <w:lvl w:ilvl="7" w:tplc="04160003" w:tentative="1">
+      <w:start w:val="1"/>
+      <w:numFmt w:val="bullet"/>
+      <w:lvlText w:val="o"/>
+      <w:lvlJc w:val="left"/>
+      <w:pPr>
+        <w:ind w:left="5760" w:hanging="360"/>
+      </w:pPr>
+      <w:rPr>
+        <w:rFonts w:ascii="Courier New" w:hAnsi="Courier New" w:cs="Courier New" w:hint="default"/>
+      </w:rPr>
+    </w:lvl>
+    <w:lvl w:ilvl="8" w:tplc="04160005" w:tentative="1">
+      <w:start w:val="1"/>
+      <w:numFmt w:val="bullet"/>
+      <w:lvlText w:val=""/>
+      <w:lvlJc w:val="left"/>
+      <w:pPr>
+        <w:ind w:left="6480" w:hanging="360"/>
+      </w:pPr>
+      <w:rPr>
+        <w:rFonts w:ascii="Wingdings" w:hAnsi="Wingdings" w:hint="default"/>
+      </w:rPr>
+    </w:lvl>
+  </w:abstractNum>
+  <w:abstractNum w:abstractNumId="3" w15:restartNumberingAfterBreak="0">
     <w:nsid w:val="74065C82"/>
     <w:multiLevelType w:val="hybridMultilevel"/>
     <w:tmpl w:val="62A6DB84"/>
@@ -1951,6 +2147,9 @@
     <w:abstractNumId w:val="1"/>
   </w:num>
   <w:num w:numId="3" w16cid:durableId="884951798">
+    <w:abstractNumId w:val="3"/>
+  </w:num>
+  <w:num w:numId="4" w16cid:durableId="1274285068">
     <w:abstractNumId w:val="2"/>
   </w:num>
 </w:numbering>

</xml_diff>